<commit_message>
Update README with assumptions about null values.
</commit_message>
<xml_diff>
--- a/README.docx
+++ b/README.docx
@@ -83,8 +83,6 @@
         </w:rPr>
         <w:t>Usage</w:t>
       </w:r>
-      <w:bookmarkStart w:id="0" w:name="_GoBack"/>
-      <w:bookmarkEnd w:id="0"/>
     </w:p>
     <w:p>
       <w:pPr>
@@ -109,21 +107,7 @@
         <w:rPr>
           <w:rFonts w:ascii="Times New Roman" w:hAnsi="Times New Roman" w:cs="Times New Roman"/>
         </w:rPr>
-        <w:t xml:space="preserve"> script on the supplied </w:t>
-      </w:r>
-      <w:proofErr w:type="spellStart"/>
-      <w:r>
-        <w:rPr>
-          <w:rFonts w:ascii="Times New Roman" w:hAnsi="Times New Roman" w:cs="Times New Roman"/>
-        </w:rPr>
-        <w:t>makefile</w:t>
-      </w:r>
-      <w:proofErr w:type="spellEnd"/>
-      <w:r>
-        <w:rPr>
-          <w:rFonts w:ascii="Times New Roman" w:hAnsi="Times New Roman" w:cs="Times New Roman"/>
-        </w:rPr>
-        <w:t xml:space="preserve">. </w:t>
+        <w:t xml:space="preserve"> script on the supplied makefile. </w:t>
       </w:r>
     </w:p>
     <w:p>
@@ -200,21 +184,7 @@
         <w:rPr>
           <w:rFonts w:ascii="Times New Roman" w:hAnsi="Times New Roman" w:cs="Times New Roman"/>
         </w:rPr>
-        <w:t xml:space="preserve">cat [input CSV file] </w:t>
-      </w:r>
-      <w:proofErr w:type="gramStart"/>
-      <w:r>
-        <w:rPr>
-          <w:rFonts w:ascii="Times New Roman" w:hAnsi="Times New Roman" w:cs="Times New Roman"/>
-        </w:rPr>
-        <w:t>| .</w:t>
-      </w:r>
-      <w:proofErr w:type="gramEnd"/>
-      <w:r>
-        <w:rPr>
-          <w:rFonts w:ascii="Times New Roman" w:hAnsi="Times New Roman" w:cs="Times New Roman"/>
-        </w:rPr>
-        <w:t>/sorter &gt; [output CSV file] –c [column to sort by]</w:t>
+        <w:t>cat [input CSV file] | ./sorter &gt; [output CSV file] –c [column to sort by]</w:t>
       </w:r>
     </w:p>
     <w:p>
@@ -267,21 +237,7 @@
         <w:rPr>
           <w:rFonts w:ascii="Times New Roman" w:hAnsi="Times New Roman" w:cs="Times New Roman"/>
         </w:rPr>
-        <w:t xml:space="preserve"> script in the make file will sort the movie_metadata.csv file (assuming it is in the same directory as sorter) by the column “</w:t>
-      </w:r>
-      <w:proofErr w:type="spellStart"/>
-      <w:r>
-        <w:rPr>
-          <w:rFonts w:ascii="Times New Roman" w:hAnsi="Times New Roman" w:cs="Times New Roman"/>
-        </w:rPr>
-        <w:t>director_name</w:t>
-      </w:r>
-      <w:proofErr w:type="spellEnd"/>
-      <w:r>
-        <w:rPr>
-          <w:rFonts w:ascii="Times New Roman" w:hAnsi="Times New Roman" w:cs="Times New Roman"/>
-        </w:rPr>
-        <w:t>” and store the resultant CSV file in results.csv in the same directory.</w:t>
+        <w:t xml:space="preserve"> script in the make file will sort the movie_metadata.csv file (assuming it is in the same directory as sorter) by the column “director_name” and store the resultant CSV file in results.csv in the same directory.</w:t>
       </w:r>
     </w:p>
     <w:p>
@@ -318,91 +274,7 @@
         <w:rPr>
           <w:rFonts w:ascii="Times New Roman" w:hAnsi="Times New Roman" w:cs="Times New Roman"/>
         </w:rPr>
-        <w:t xml:space="preserve">This program assumes that the header file will contain the correct info about the CSV file’s columns. The </w:t>
-      </w:r>
-      <w:proofErr w:type="spellStart"/>
-      <w:r>
-        <w:rPr>
-          <w:rFonts w:ascii="Times New Roman" w:hAnsi="Times New Roman" w:cs="Times New Roman"/>
-        </w:rPr>
-        <w:t>stringValues</w:t>
-      </w:r>
-      <w:proofErr w:type="spellEnd"/>
-      <w:r>
-        <w:rPr>
-          <w:rFonts w:ascii="Times New Roman" w:hAnsi="Times New Roman" w:cs="Times New Roman"/>
-        </w:rPr>
-        <w:t xml:space="preserve">, </w:t>
-      </w:r>
-      <w:proofErr w:type="spellStart"/>
-      <w:r>
-        <w:rPr>
-          <w:rFonts w:ascii="Times New Roman" w:hAnsi="Times New Roman" w:cs="Times New Roman"/>
-        </w:rPr>
-        <w:t>intValues</w:t>
-      </w:r>
-      <w:proofErr w:type="spellEnd"/>
-      <w:r>
-        <w:rPr>
-          <w:rFonts w:ascii="Times New Roman" w:hAnsi="Times New Roman" w:cs="Times New Roman"/>
-        </w:rPr>
-        <w:t xml:space="preserve">, and </w:t>
-      </w:r>
-      <w:proofErr w:type="spellStart"/>
-      <w:r>
-        <w:rPr>
-          <w:rFonts w:ascii="Times New Roman" w:hAnsi="Times New Roman" w:cs="Times New Roman"/>
-        </w:rPr>
-        <w:t>doubleValues</w:t>
-      </w:r>
-      <w:proofErr w:type="spellEnd"/>
-      <w:r>
-        <w:rPr>
-          <w:rFonts w:ascii="Times New Roman" w:hAnsi="Times New Roman" w:cs="Times New Roman"/>
-        </w:rPr>
-        <w:t xml:space="preserve"> arrays should contain the names of the columns that contain strings, integers, and doubles respectively (and </w:t>
-      </w:r>
-      <w:proofErr w:type="spellStart"/>
-      <w:r>
-        <w:rPr>
-          <w:rFonts w:ascii="Times New Roman" w:hAnsi="Times New Roman" w:cs="Times New Roman"/>
-        </w:rPr>
-        <w:t>stringValuesSize</w:t>
-      </w:r>
-      <w:proofErr w:type="spellEnd"/>
-      <w:r>
-        <w:rPr>
-          <w:rFonts w:ascii="Times New Roman" w:hAnsi="Times New Roman" w:cs="Times New Roman"/>
-        </w:rPr>
-        <w:t xml:space="preserve">, </w:t>
-      </w:r>
-      <w:proofErr w:type="spellStart"/>
-      <w:r>
-        <w:rPr>
-          <w:rFonts w:ascii="Times New Roman" w:hAnsi="Times New Roman" w:cs="Times New Roman"/>
-        </w:rPr>
-        <w:t>intValuesSize</w:t>
-      </w:r>
-      <w:proofErr w:type="spellEnd"/>
-      <w:r>
-        <w:rPr>
-          <w:rFonts w:ascii="Times New Roman" w:hAnsi="Times New Roman" w:cs="Times New Roman"/>
-        </w:rPr>
-        <w:t xml:space="preserve">, and </w:t>
-      </w:r>
-      <w:proofErr w:type="spellStart"/>
-      <w:r>
-        <w:rPr>
-          <w:rFonts w:ascii="Times New Roman" w:hAnsi="Times New Roman" w:cs="Times New Roman"/>
-        </w:rPr>
-        <w:t>doubleValuesSize</w:t>
-      </w:r>
-      <w:proofErr w:type="spellEnd"/>
-      <w:r>
-        <w:rPr>
-          <w:rFonts w:ascii="Times New Roman" w:hAnsi="Times New Roman" w:cs="Times New Roman"/>
-        </w:rPr>
-        <w:t xml:space="preserve"> should contain the length of these arrays). </w:t>
+        <w:t xml:space="preserve">This program assumes that the header file will contain the correct info about the CSV file’s columns. The stringValues, intValues, and doubleValues arrays should contain the names of the columns that contain strings, integers, and doubles respectively (and stringValuesSize, intValuesSize, and doubleValuesSize should contain the length of these arrays). </w:t>
       </w:r>
     </w:p>
     <w:p>
@@ -423,6 +295,122 @@
           <w:rFonts w:ascii="Times New Roman" w:hAnsi="Times New Roman" w:cs="Times New Roman"/>
         </w:rPr>
         <w:t>The program will also initially allocate 5000 bytes of space for each string and space for 10,000 rows in the CSV file (although it will automatically increase these global variables if they are exceeded).</w:t>
+      </w:r>
+    </w:p>
+    <w:p>
+      <w:pPr>
+        <w:rPr>
+          <w:rFonts w:ascii="Times New Roman" w:hAnsi="Times New Roman" w:cs="Times New Roman"/>
+        </w:rPr>
+      </w:pPr>
+    </w:p>
+    <w:p>
+      <w:pPr>
+        <w:rPr>
+          <w:rFonts w:ascii="Times New Roman" w:hAnsi="Times New Roman" w:cs="Times New Roman"/>
+        </w:rPr>
+      </w:pPr>
+      <w:r>
+        <w:rPr>
+          <w:rFonts w:ascii="Times New Roman" w:hAnsi="Times New Roman" w:cs="Times New Roman"/>
+        </w:rPr>
+        <w:t xml:space="preserve">The program will also assume </w:t>
+      </w:r>
+      <w:r>
+        <w:rPr>
+          <w:rFonts w:ascii="Times New Roman" w:hAnsi="Times New Roman" w:cs="Times New Roman"/>
+        </w:rPr>
+        <w:t>the following about</w:t>
+      </w:r>
+      <w:r>
+        <w:rPr>
+          <w:rFonts w:ascii="Times New Roman" w:hAnsi="Times New Roman" w:cs="Times New Roman"/>
+        </w:rPr>
+        <w:t xml:space="preserve"> any null entries:</w:t>
+      </w:r>
+    </w:p>
+    <w:p>
+      <w:pPr>
+        <w:rPr>
+          <w:rFonts w:ascii="Times New Roman" w:hAnsi="Times New Roman" w:cs="Times New Roman"/>
+        </w:rPr>
+      </w:pPr>
+      <w:r>
+        <w:rPr>
+          <w:rFonts w:ascii="Times New Roman" w:hAnsi="Times New Roman" w:cs="Times New Roman"/>
+        </w:rPr>
+        <w:tab/>
+        <w:t>If the column stores strings, it is the empty string “”</w:t>
+      </w:r>
+      <w:bookmarkStart w:id="0" w:name="_GoBack"/>
+      <w:bookmarkEnd w:id="0"/>
+      <w:r>
+        <w:rPr>
+          <w:rFonts w:ascii="Times New Roman" w:hAnsi="Times New Roman" w:cs="Times New Roman"/>
+        </w:rPr>
+        <w:t>.</w:t>
+      </w:r>
+    </w:p>
+    <w:p>
+      <w:pPr>
+        <w:rPr>
+          <w:rFonts w:ascii="Times New Roman" w:hAnsi="Times New Roman" w:cs="Times New Roman"/>
+        </w:rPr>
+      </w:pPr>
+      <w:r>
+        <w:rPr>
+          <w:rFonts w:ascii="Times New Roman" w:hAnsi="Times New Roman" w:cs="Times New Roman"/>
+        </w:rPr>
+        <w:tab/>
+        <w:t xml:space="preserve">If </w:t>
+      </w:r>
+      <w:r>
+        <w:rPr>
+          <w:rFonts w:ascii="Times New Roman" w:hAnsi="Times New Roman" w:cs="Times New Roman"/>
+        </w:rPr>
+        <w:t>the column stores</w:t>
+      </w:r>
+      <w:r>
+        <w:rPr>
+          <w:rFonts w:ascii="Times New Roman" w:hAnsi="Times New Roman" w:cs="Times New Roman"/>
+        </w:rPr>
+        <w:t xml:space="preserve"> integer</w:t>
+      </w:r>
+      <w:r>
+        <w:rPr>
+          <w:rFonts w:ascii="Times New Roman" w:hAnsi="Times New Roman" w:cs="Times New Roman"/>
+        </w:rPr>
+        <w:t>s</w:t>
+      </w:r>
+      <w:r>
+        <w:rPr>
+          <w:rFonts w:ascii="Times New Roman" w:hAnsi="Times New Roman" w:cs="Times New Roman"/>
+        </w:rPr>
+        <w:t xml:space="preserve"> or double</w:t>
+      </w:r>
+      <w:r>
+        <w:rPr>
+          <w:rFonts w:ascii="Times New Roman" w:hAnsi="Times New Roman" w:cs="Times New Roman"/>
+        </w:rPr>
+        <w:t>s</w:t>
+      </w:r>
+      <w:r>
+        <w:rPr>
+          <w:rFonts w:ascii="Times New Roman" w:hAnsi="Times New Roman" w:cs="Times New Roman"/>
+        </w:rPr>
+        <w:t>, it is the value zero (0</w:t>
+      </w:r>
+      <w:r>
+        <w:rPr>
+          <w:rFonts w:ascii="Times New Roman" w:hAnsi="Times New Roman" w:cs="Times New Roman"/>
+        </w:rPr>
+        <w:t xml:space="preserve"> or 0.0</w:t>
+      </w:r>
+      <w:r>
+        <w:rPr>
+          <w:rFonts w:ascii="Times New Roman" w:hAnsi="Times New Roman" w:cs="Times New Roman"/>
+        </w:rPr>
+        <w:t>).</w:t>
       </w:r>
     </w:p>
     <w:p>
@@ -466,6 +454,7 @@
           <w:sz w:val="40"/>
           <w:szCs w:val="40"/>
         </w:rPr>
+        <w:lastRenderedPageBreak/>
         <w:t>Design</w:t>
       </w:r>
     </w:p>
@@ -486,42 +475,7 @@
         <w:rPr>
           <w:rFonts w:ascii="Times New Roman" w:hAnsi="Times New Roman" w:cs="Times New Roman"/>
         </w:rPr>
-        <w:t xml:space="preserve">To parse the CSV file, we created several </w:t>
-      </w:r>
-      <w:proofErr w:type="spellStart"/>
-      <w:r>
-        <w:rPr>
-          <w:rFonts w:ascii="Times New Roman" w:hAnsi="Times New Roman" w:cs="Times New Roman"/>
-        </w:rPr>
-        <w:t>structs</w:t>
-      </w:r>
-      <w:proofErr w:type="spellEnd"/>
-      <w:r>
-        <w:rPr>
-          <w:rFonts w:ascii="Times New Roman" w:hAnsi="Times New Roman" w:cs="Times New Roman"/>
-        </w:rPr>
-        <w:t xml:space="preserve"> that contain information about the file including the data stored, data types for each of the columns, column names, as well as the number of </w:t>
-      </w:r>
-      <w:r>
-        <w:rPr>
-          <w:rFonts w:ascii="Times New Roman" w:hAnsi="Times New Roman" w:cs="Times New Roman"/>
-        </w:rPr>
-        <w:lastRenderedPageBreak/>
-        <w:t xml:space="preserve">entries being stored. An </w:t>
-      </w:r>
-      <w:proofErr w:type="spellStart"/>
-      <w:r>
-        <w:rPr>
-          <w:rFonts w:ascii="Times New Roman" w:hAnsi="Times New Roman" w:cs="Times New Roman"/>
-        </w:rPr>
-        <w:t>enum</w:t>
-      </w:r>
-      <w:proofErr w:type="spellEnd"/>
-      <w:r>
-        <w:rPr>
-          <w:rFonts w:ascii="Times New Roman" w:hAnsi="Times New Roman" w:cs="Times New Roman"/>
-        </w:rPr>
-        <w:t xml:space="preserve"> called </w:t>
+        <w:t xml:space="preserve">To parse the CSV file, we created several structs that contain information about the file including the data stored, data types for each of the columns, column names, as well as the number of entries being stored. An enum called </w:t>
       </w:r>
       <w:r>
         <w:rPr>
@@ -534,63 +488,7 @@
         <w:rPr>
           <w:rFonts w:ascii="Times New Roman" w:hAnsi="Times New Roman" w:cs="Times New Roman"/>
         </w:rPr>
-        <w:t xml:space="preserve"> was used for each of the possible data types that could be stored in the CSV (string, number, and decimal). The types for each of the columns in the CSV file were set beforehand using the F.A.Q. from the CSV file, although a CSV file with other column names and data types could be parsed by modifying the appropriate constants in the </w:t>
-      </w:r>
-      <w:proofErr w:type="spellStart"/>
-      <w:r>
-        <w:rPr>
-          <w:rFonts w:ascii="Times New Roman" w:hAnsi="Times New Roman" w:cs="Times New Roman"/>
-        </w:rPr>
-        <w:t>Sorter.h</w:t>
-      </w:r>
-      <w:proofErr w:type="spellEnd"/>
-      <w:r>
-        <w:rPr>
-          <w:rFonts w:ascii="Times New Roman" w:hAnsi="Times New Roman" w:cs="Times New Roman"/>
-        </w:rPr>
-        <w:t xml:space="preserve"> file (</w:t>
-      </w:r>
-      <w:proofErr w:type="spellStart"/>
-      <w:r>
-        <w:rPr>
-          <w:rFonts w:ascii="Times New Roman" w:hAnsi="Times New Roman" w:cs="Times New Roman"/>
-        </w:rPr>
-        <w:t>stringValues</w:t>
-      </w:r>
-      <w:proofErr w:type="spellEnd"/>
-      <w:r>
-        <w:rPr>
-          <w:rFonts w:ascii="Times New Roman" w:hAnsi="Times New Roman" w:cs="Times New Roman"/>
-        </w:rPr>
-        <w:t xml:space="preserve">, </w:t>
-      </w:r>
-      <w:proofErr w:type="spellStart"/>
-      <w:r>
-        <w:rPr>
-          <w:rFonts w:ascii="Times New Roman" w:hAnsi="Times New Roman" w:cs="Times New Roman"/>
-        </w:rPr>
-        <w:t>intValues</w:t>
-      </w:r>
-      <w:proofErr w:type="spellEnd"/>
-      <w:r>
-        <w:rPr>
-          <w:rFonts w:ascii="Times New Roman" w:hAnsi="Times New Roman" w:cs="Times New Roman"/>
-        </w:rPr>
-        <w:t xml:space="preserve">, </w:t>
-      </w:r>
-      <w:proofErr w:type="spellStart"/>
-      <w:r>
-        <w:rPr>
-          <w:rFonts w:ascii="Times New Roman" w:hAnsi="Times New Roman" w:cs="Times New Roman"/>
-        </w:rPr>
-        <w:t>doubleValues</w:t>
-      </w:r>
-      <w:proofErr w:type="spellEnd"/>
-      <w:r>
-        <w:rPr>
-          <w:rFonts w:ascii="Times New Roman" w:hAnsi="Times New Roman" w:cs="Times New Roman"/>
-        </w:rPr>
-        <w:t xml:space="preserve">, and columns). </w:t>
+        <w:t xml:space="preserve"> was used for each of the possible data types that could be stored in the CSV (string, number, and decimal). The types for each of the columns in the CSV file were set beforehand using the F.A.Q. from the CSV file, although a CSV file with other column names and data types could be parsed by modifying the appropriate constants in the Sorter.h file (stringValues, intValues, doubleValues, and columns). </w:t>
       </w:r>
     </w:p>
     <w:p>
@@ -616,35 +514,7 @@
         <w:rPr>
           <w:rFonts w:ascii="Times New Roman" w:hAnsi="Times New Roman" w:cs="Times New Roman"/>
         </w:rPr>
-        <w:t>The corresponding data type is retrieved from csv-&gt;</w:t>
-      </w:r>
-      <w:proofErr w:type="spellStart"/>
-      <w:r>
-        <w:rPr>
-          <w:rFonts w:ascii="Times New Roman" w:hAnsi="Times New Roman" w:cs="Times New Roman"/>
-        </w:rPr>
-        <w:t>columnTypes</w:t>
-      </w:r>
-      <w:proofErr w:type="spellEnd"/>
-      <w:r>
-        <w:rPr>
-          <w:rFonts w:ascii="Times New Roman" w:hAnsi="Times New Roman" w:cs="Times New Roman"/>
-        </w:rPr>
-        <w:t>[</w:t>
-      </w:r>
-      <w:proofErr w:type="spellStart"/>
-      <w:r>
-        <w:rPr>
-          <w:rFonts w:ascii="Times New Roman" w:hAnsi="Times New Roman" w:cs="Times New Roman"/>
-        </w:rPr>
-        <w:t>columnNumber</w:t>
-      </w:r>
-      <w:proofErr w:type="spellEnd"/>
-      <w:r>
-        <w:rPr>
-          <w:rFonts w:ascii="Times New Roman" w:hAnsi="Times New Roman" w:cs="Times New Roman"/>
-        </w:rPr>
-        <w:t>] to determine the type of that value.</w:t>
+        <w:t>The corresponding data type is retrieved from csv-&gt;columnTypes[columnNumber] to determine the type of that value.</w:t>
       </w:r>
     </w:p>
     <w:p>
@@ -662,7 +532,6 @@
           <w:szCs w:val="40"/>
         </w:rPr>
       </w:pPr>
-      <w:proofErr w:type="spellStart"/>
       <w:r>
         <w:rPr>
           <w:rFonts w:ascii="Times New Roman" w:hAnsi="Times New Roman" w:cs="Times New Roman"/>
@@ -671,90 +540,25 @@
         </w:rPr>
         <w:t>Mergesort</w:t>
       </w:r>
-      <w:proofErr w:type="spellEnd"/>
-    </w:p>
-    <w:p>
-      <w:pPr>
-        <w:rPr>
-          <w:rFonts w:ascii="Times New Roman" w:hAnsi="Times New Roman" w:cs="Times New Roman"/>
-        </w:rPr>
-      </w:pPr>
-    </w:p>
-    <w:p>
-      <w:pPr>
-        <w:rPr>
-          <w:rFonts w:ascii="Times New Roman" w:hAnsi="Times New Roman" w:cs="Times New Roman"/>
-        </w:rPr>
-      </w:pPr>
-      <w:r>
-        <w:rPr>
-          <w:rFonts w:ascii="Times New Roman" w:hAnsi="Times New Roman" w:cs="Times New Roman"/>
-        </w:rPr>
-        <w:t xml:space="preserve">A </w:t>
-      </w:r>
-      <w:proofErr w:type="spellStart"/>
-      <w:r>
-        <w:rPr>
-          <w:rFonts w:ascii="Times New Roman" w:hAnsi="Times New Roman" w:cs="Times New Roman"/>
-        </w:rPr>
-        <w:t>mergesort</w:t>
-      </w:r>
-      <w:proofErr w:type="spellEnd"/>
-      <w:r>
-        <w:rPr>
-          <w:rFonts w:ascii="Times New Roman" w:hAnsi="Times New Roman" w:cs="Times New Roman"/>
-        </w:rPr>
-        <w:t xml:space="preserve"> algorithm was used to sort the CSV file by the specified column. The array of entries was split in half and the </w:t>
-      </w:r>
-      <w:proofErr w:type="spellStart"/>
-      <w:r>
-        <w:rPr>
-          <w:rFonts w:ascii="Times New Roman" w:hAnsi="Times New Roman" w:cs="Times New Roman"/>
-        </w:rPr>
-        <w:t>mergesort</w:t>
-      </w:r>
-      <w:proofErr w:type="spellEnd"/>
-      <w:r>
-        <w:rPr>
-          <w:rFonts w:ascii="Times New Roman" w:hAnsi="Times New Roman" w:cs="Times New Roman"/>
-        </w:rPr>
-        <w:t xml:space="preserve"> algorithm was recursively called on these subarrays. After these subarrays were sorted, they were merged together to form the fully sorted array using the algorithm to merge 2 sorted lists (Traverse through both lists with 2 pointers and keep adding the smallest value). </w:t>
-      </w:r>
-      <w:proofErr w:type="spellStart"/>
-      <w:r>
-        <w:rPr>
-          <w:rFonts w:ascii="Times New Roman" w:hAnsi="Times New Roman" w:cs="Times New Roman"/>
-        </w:rPr>
-        <w:t>Mergesort</w:t>
-      </w:r>
-      <w:proofErr w:type="spellEnd"/>
-      <w:r>
-        <w:rPr>
-          <w:rFonts w:ascii="Times New Roman" w:hAnsi="Times New Roman" w:cs="Times New Roman"/>
-        </w:rPr>
-        <w:t xml:space="preserve"> has a run-time of </w:t>
-      </w:r>
-      <w:proofErr w:type="spellStart"/>
-      <w:proofErr w:type="gramStart"/>
-      <w:r>
-        <w:rPr>
-          <w:rFonts w:ascii="Times New Roman" w:hAnsi="Times New Roman" w:cs="Times New Roman"/>
-        </w:rPr>
-        <w:t>O(</w:t>
-      </w:r>
-      <w:proofErr w:type="gramEnd"/>
-      <w:r>
-        <w:rPr>
-          <w:rFonts w:ascii="Times New Roman" w:hAnsi="Times New Roman" w:cs="Times New Roman"/>
-        </w:rPr>
-        <w:t>n</w:t>
-      </w:r>
-      <w:proofErr w:type="spellEnd"/>
-      <w:r>
-        <w:rPr>
-          <w:rFonts w:ascii="Times New Roman" w:hAnsi="Times New Roman" w:cs="Times New Roman"/>
-        </w:rPr>
-        <w:t xml:space="preserve"> log(n)) with n inputs, where n is the number of rows for the CSV file.</w:t>
+    </w:p>
+    <w:p>
+      <w:pPr>
+        <w:rPr>
+          <w:rFonts w:ascii="Times New Roman" w:hAnsi="Times New Roman" w:cs="Times New Roman"/>
+        </w:rPr>
+      </w:pPr>
+    </w:p>
+    <w:p>
+      <w:pPr>
+        <w:rPr>
+          <w:rFonts w:ascii="Times New Roman" w:hAnsi="Times New Roman" w:cs="Times New Roman"/>
+        </w:rPr>
+      </w:pPr>
+      <w:r>
+        <w:rPr>
+          <w:rFonts w:ascii="Times New Roman" w:hAnsi="Times New Roman" w:cs="Times New Roman"/>
+        </w:rPr>
+        <w:t>A mergesort algorithm was used to sort the CSV file by the specified column. The array of entries was split in half and the mergesort algorithm was recursively called on these subarrays. After these subarrays were sorted, they were merged together to form the fully sorted array using the algorithm to merge 2 sorted lists (Traverse through both lists with 2 pointers and keep adding the smallest value). Mergesort has a run-time of O(n log(n)) with n inputs, where n is the number of rows for the CSV file.</w:t>
       </w:r>
     </w:p>
     <w:p>
@@ -908,69 +712,27 @@
         <w:rPr>
           <w:rFonts w:ascii="Times New Roman" w:hAnsi="Times New Roman" w:cs="Times New Roman"/>
         </w:rPr>
-        <w:t xml:space="preserve">groups for the first time. Having to familiarize ourselves with using </w:t>
-      </w:r>
-      <w:proofErr w:type="spellStart"/>
-      <w:r>
-        <w:rPr>
-          <w:rFonts w:ascii="Times New Roman" w:hAnsi="Times New Roman" w:cs="Times New Roman"/>
-        </w:rPr>
-        <w:t>Git</w:t>
-      </w:r>
-      <w:proofErr w:type="spellEnd"/>
-      <w:r>
-        <w:rPr>
-          <w:rFonts w:ascii="Times New Roman" w:hAnsi="Times New Roman" w:cs="Times New Roman"/>
-        </w:rPr>
-        <w:t xml:space="preserve">, </w:t>
-      </w:r>
-      <w:proofErr w:type="spellStart"/>
-      <w:r>
-        <w:rPr>
-          <w:rFonts w:ascii="Times New Roman" w:hAnsi="Times New Roman" w:cs="Times New Roman"/>
-        </w:rPr>
-        <w:t>Github</w:t>
-      </w:r>
-      <w:proofErr w:type="spellEnd"/>
-      <w:r>
-        <w:rPr>
-          <w:rFonts w:ascii="Times New Roman" w:hAnsi="Times New Roman" w:cs="Times New Roman"/>
-        </w:rPr>
-        <w:t xml:space="preserve">, and the overall notion of version control was a bit challenging at first, especially when we both were making changes to the code simultaneously and had to merge our changes together. </w:t>
-      </w:r>
-    </w:p>
-    <w:p>
-      <w:pPr>
-        <w:rPr>
-          <w:rFonts w:ascii="Times New Roman" w:hAnsi="Times New Roman" w:cs="Times New Roman"/>
-        </w:rPr>
-      </w:pPr>
-    </w:p>
-    <w:p>
-      <w:pPr>
-        <w:rPr>
-          <w:rFonts w:ascii="Times New Roman" w:hAnsi="Times New Roman" w:cs="Times New Roman"/>
-        </w:rPr>
-      </w:pPr>
-      <w:r>
-        <w:rPr>
-          <w:rFonts w:ascii="Times New Roman" w:hAnsi="Times New Roman" w:cs="Times New Roman"/>
-        </w:rPr>
-        <w:t xml:space="preserve">Another challenge was in parsing the CSV files in general. It was difficult to determine exactly how much space to allocate for the CSV file, since the size is not known beforehand until the CSV is fully scanned and parsed. I addressed this by estimating an upper limit for the number of rows in the CSV file (Currently 10,000), and adding a check to automatically allocate more space if this value is exceeded (using </w:t>
-      </w:r>
-      <w:proofErr w:type="spellStart"/>
-      <w:r>
-        <w:rPr>
-          <w:rFonts w:ascii="Times New Roman" w:hAnsi="Times New Roman" w:cs="Times New Roman"/>
-        </w:rPr>
-        <w:t>realloc</w:t>
-      </w:r>
-      <w:proofErr w:type="spellEnd"/>
-      <w:r>
-        <w:rPr>
-          <w:rFonts w:ascii="Times New Roman" w:hAnsi="Times New Roman" w:cs="Times New Roman"/>
-        </w:rPr>
-        <w:t>).</w:t>
+        <w:t xml:space="preserve">groups for the first time. Having to familiarize ourselves with using Git, Github, and the overall notion of version control was a bit challenging at first, especially when we both were making changes to the code simultaneously and had to merge our changes together. </w:t>
+      </w:r>
+    </w:p>
+    <w:p>
+      <w:pPr>
+        <w:rPr>
+          <w:rFonts w:ascii="Times New Roman" w:hAnsi="Times New Roman" w:cs="Times New Roman"/>
+        </w:rPr>
+      </w:pPr>
+    </w:p>
+    <w:p>
+      <w:pPr>
+        <w:rPr>
+          <w:rFonts w:ascii="Times New Roman" w:hAnsi="Times New Roman" w:cs="Times New Roman"/>
+        </w:rPr>
+      </w:pPr>
+      <w:r>
+        <w:rPr>
+          <w:rFonts w:ascii="Times New Roman" w:hAnsi="Times New Roman" w:cs="Times New Roman"/>
+        </w:rPr>
+        <w:t>Another challenge was in parsing the CSV files in general. It was difficult to determine exactly how much space to allocate for the CSV file, since the size is not known beforehand until the CSV is fully scanned and parsed. I addressed this by estimating an upper limit for the number of rows in the CSV file (Currently 10,000), and adding a check to automatically allocate more space if this value is exceeded (using realloc).</w:t>
       </w:r>
     </w:p>
     <w:p>

</xml_diff>

<commit_message>
Add EC1 and EC2
</commit_message>
<xml_diff>
--- a/README.docx
+++ b/README.docx
@@ -107,7 +107,21 @@
         <w:rPr>
           <w:rFonts w:ascii="Times New Roman" w:hAnsi="Times New Roman" w:cs="Times New Roman"/>
         </w:rPr>
-        <w:t xml:space="preserve"> script on the supplied makefile. </w:t>
+        <w:t xml:space="preserve"> script on the supplied </w:t>
+      </w:r>
+      <w:proofErr w:type="spellStart"/>
+      <w:r>
+        <w:rPr>
+          <w:rFonts w:ascii="Times New Roman" w:hAnsi="Times New Roman" w:cs="Times New Roman"/>
+        </w:rPr>
+        <w:t>makefile</w:t>
+      </w:r>
+      <w:proofErr w:type="spellEnd"/>
+      <w:r>
+        <w:rPr>
+          <w:rFonts w:ascii="Times New Roman" w:hAnsi="Times New Roman" w:cs="Times New Roman"/>
+        </w:rPr>
+        <w:t xml:space="preserve">. </w:t>
       </w:r>
     </w:p>
     <w:p>
@@ -184,7 +198,21 @@
         <w:rPr>
           <w:rFonts w:ascii="Times New Roman" w:hAnsi="Times New Roman" w:cs="Times New Roman"/>
         </w:rPr>
-        <w:t>cat [input CSV file] | ./sorter &gt; [output CSV file] –c [column to sort by]</w:t>
+        <w:t xml:space="preserve">cat [input CSV file] </w:t>
+      </w:r>
+      <w:proofErr w:type="gramStart"/>
+      <w:r>
+        <w:rPr>
+          <w:rFonts w:ascii="Times New Roman" w:hAnsi="Times New Roman" w:cs="Times New Roman"/>
+        </w:rPr>
+        <w:t>| .</w:t>
+      </w:r>
+      <w:proofErr w:type="gramEnd"/>
+      <w:r>
+        <w:rPr>
+          <w:rFonts w:ascii="Times New Roman" w:hAnsi="Times New Roman" w:cs="Times New Roman"/>
+        </w:rPr>
+        <w:t>/sorter &gt; [output CSV file] –c [column to sort by]</w:t>
       </w:r>
     </w:p>
     <w:p>
@@ -262,7 +290,21 @@
         <w:rPr>
           <w:rFonts w:ascii="Times New Roman" w:hAnsi="Times New Roman" w:cs="Times New Roman"/>
         </w:rPr>
-        <w:t xml:space="preserve"> in the make file will sort the movie_metadata.csv file (assuming it is in the same directory as sorter) by the column “director_name” and store the resultant CSV file in results.csv in the same directory.</w:t>
+        <w:t xml:space="preserve"> in the make file will sort the movie_metadata.csv file (assuming it is in the same directory as sorter) by the column “</w:t>
+      </w:r>
+      <w:proofErr w:type="spellStart"/>
+      <w:r>
+        <w:rPr>
+          <w:rFonts w:ascii="Times New Roman" w:hAnsi="Times New Roman" w:cs="Times New Roman"/>
+        </w:rPr>
+        <w:t>director_name</w:t>
+      </w:r>
+      <w:proofErr w:type="spellEnd"/>
+      <w:r>
+        <w:rPr>
+          <w:rFonts w:ascii="Times New Roman" w:hAnsi="Times New Roman" w:cs="Times New Roman"/>
+        </w:rPr>
+        <w:t>” and store the resultant CSV file in results.csv in the same directory.</w:t>
       </w:r>
       <w:r>
         <w:rPr>
@@ -289,8 +331,33 @@
           <w:rFonts w:ascii="Times New Roman" w:hAnsi="Times New Roman" w:cs="Times New Roman"/>
           <w:i/>
         </w:rPr>
-        <w:t>cat movie_metadata.csv | ./sorter &gt; results.csv –c director_name</w:t>
-      </w:r>
+        <w:t xml:space="preserve">cat movie_metadata.csv </w:t>
+      </w:r>
+      <w:proofErr w:type="gramStart"/>
+      <w:r>
+        <w:rPr>
+          <w:rFonts w:ascii="Times New Roman" w:hAnsi="Times New Roman" w:cs="Times New Roman"/>
+          <w:i/>
+        </w:rPr>
+        <w:t>| .</w:t>
+      </w:r>
+      <w:proofErr w:type="gramEnd"/>
+      <w:r>
+        <w:rPr>
+          <w:rFonts w:ascii="Times New Roman" w:hAnsi="Times New Roman" w:cs="Times New Roman"/>
+          <w:i/>
+        </w:rPr>
+        <w:t xml:space="preserve">/sorter &gt; results.csv –c </w:t>
+      </w:r>
+      <w:proofErr w:type="spellStart"/>
+      <w:r>
+        <w:rPr>
+          <w:rFonts w:ascii="Times New Roman" w:hAnsi="Times New Roman" w:cs="Times New Roman"/>
+          <w:i/>
+        </w:rPr>
+        <w:t>director_name</w:t>
+      </w:r>
+      <w:proofErr w:type="spellEnd"/>
     </w:p>
     <w:p>
       <w:pPr>
@@ -332,13 +399,111 @@
         <w:rPr>
           <w:rFonts w:ascii="Times New Roman" w:hAnsi="Times New Roman" w:cs="Times New Roman"/>
         </w:rPr>
-        <w:t xml:space="preserve">(Sorter.h) </w:t>
-      </w:r>
-      <w:r>
-        <w:rPr>
-          <w:rFonts w:ascii="Times New Roman" w:hAnsi="Times New Roman" w:cs="Times New Roman"/>
-        </w:rPr>
-        <w:t xml:space="preserve">will contain the correct info about the CSV file’s columns. The stringValues, intValues, and doubleValues arrays should contain the names of the columns that contain strings, integers, and doubles respectively (and stringValuesSize, intValuesSize, and doubleValuesSize should contain the length of these arrays). </w:t>
+        <w:t>(</w:t>
+      </w:r>
+      <w:proofErr w:type="spellStart"/>
+      <w:r>
+        <w:rPr>
+          <w:rFonts w:ascii="Times New Roman" w:hAnsi="Times New Roman" w:cs="Times New Roman"/>
+        </w:rPr>
+        <w:t>Sorter.h</w:t>
+      </w:r>
+      <w:proofErr w:type="spellEnd"/>
+      <w:r>
+        <w:rPr>
+          <w:rFonts w:ascii="Times New Roman" w:hAnsi="Times New Roman" w:cs="Times New Roman"/>
+        </w:rPr>
+        <w:t xml:space="preserve">) </w:t>
+      </w:r>
+      <w:r>
+        <w:rPr>
+          <w:rFonts w:ascii="Times New Roman" w:hAnsi="Times New Roman" w:cs="Times New Roman"/>
+        </w:rPr>
+        <w:t xml:space="preserve">will contain the correct info about the CSV file’s columns. The </w:t>
+      </w:r>
+      <w:proofErr w:type="spellStart"/>
+      <w:r>
+        <w:rPr>
+          <w:rFonts w:ascii="Times New Roman" w:hAnsi="Times New Roman" w:cs="Times New Roman"/>
+        </w:rPr>
+        <w:t>stringValues</w:t>
+      </w:r>
+      <w:proofErr w:type="spellEnd"/>
+      <w:r>
+        <w:rPr>
+          <w:rFonts w:ascii="Times New Roman" w:hAnsi="Times New Roman" w:cs="Times New Roman"/>
+        </w:rPr>
+        <w:t xml:space="preserve">, </w:t>
+      </w:r>
+      <w:proofErr w:type="spellStart"/>
+      <w:r>
+        <w:rPr>
+          <w:rFonts w:ascii="Times New Roman" w:hAnsi="Times New Roman" w:cs="Times New Roman"/>
+        </w:rPr>
+        <w:t>intValues</w:t>
+      </w:r>
+      <w:proofErr w:type="spellEnd"/>
+      <w:r>
+        <w:rPr>
+          <w:rFonts w:ascii="Times New Roman" w:hAnsi="Times New Roman" w:cs="Times New Roman"/>
+        </w:rPr>
+        <w:t xml:space="preserve">, and </w:t>
+      </w:r>
+      <w:proofErr w:type="spellStart"/>
+      <w:r>
+        <w:rPr>
+          <w:rFonts w:ascii="Times New Roman" w:hAnsi="Times New Roman" w:cs="Times New Roman"/>
+        </w:rPr>
+        <w:t>doubleValues</w:t>
+      </w:r>
+      <w:proofErr w:type="spellEnd"/>
+      <w:r>
+        <w:rPr>
+          <w:rFonts w:ascii="Times New Roman" w:hAnsi="Times New Roman" w:cs="Times New Roman"/>
+        </w:rPr>
+        <w:t xml:space="preserve"> arrays should contain the names of the columns that contain strings, integers, and doubles respectively (and </w:t>
+      </w:r>
+      <w:proofErr w:type="spellStart"/>
+      <w:r>
+        <w:rPr>
+          <w:rFonts w:ascii="Times New Roman" w:hAnsi="Times New Roman" w:cs="Times New Roman"/>
+        </w:rPr>
+        <w:t>stringValuesSize</w:t>
+      </w:r>
+      <w:proofErr w:type="spellEnd"/>
+      <w:r>
+        <w:rPr>
+          <w:rFonts w:ascii="Times New Roman" w:hAnsi="Times New Roman" w:cs="Times New Roman"/>
+        </w:rPr>
+        <w:t xml:space="preserve">, </w:t>
+      </w:r>
+      <w:proofErr w:type="spellStart"/>
+      <w:r>
+        <w:rPr>
+          <w:rFonts w:ascii="Times New Roman" w:hAnsi="Times New Roman" w:cs="Times New Roman"/>
+        </w:rPr>
+        <w:t>intValuesSize</w:t>
+      </w:r>
+      <w:proofErr w:type="spellEnd"/>
+      <w:r>
+        <w:rPr>
+          <w:rFonts w:ascii="Times New Roman" w:hAnsi="Times New Roman" w:cs="Times New Roman"/>
+        </w:rPr>
+        <w:t xml:space="preserve">, and </w:t>
+      </w:r>
+      <w:proofErr w:type="spellStart"/>
+      <w:r>
+        <w:rPr>
+          <w:rFonts w:ascii="Times New Roman" w:hAnsi="Times New Roman" w:cs="Times New Roman"/>
+        </w:rPr>
+        <w:t>doubleValuesSize</w:t>
+      </w:r>
+      <w:proofErr w:type="spellEnd"/>
+      <w:r>
+        <w:rPr>
+          <w:rFonts w:ascii="Times New Roman" w:hAnsi="Times New Roman" w:cs="Times New Roman"/>
+        </w:rPr>
+        <w:t xml:space="preserve"> should contain the length of these arrays). </w:t>
       </w:r>
     </w:p>
     <w:p>
@@ -531,7 +696,35 @@
         <w:rPr>
           <w:rFonts w:ascii="Times New Roman" w:hAnsi="Times New Roman" w:cs="Times New Roman"/>
         </w:rPr>
-        <w:t xml:space="preserve">To parse the CSV file, we created several structs that contain information about the file including the data stored, data types for each of the columns, column names, as well as the number of entries being stored. An enum called </w:t>
+        <w:t xml:space="preserve">To parse the CSV file, we created several </w:t>
+      </w:r>
+      <w:proofErr w:type="spellStart"/>
+      <w:r>
+        <w:rPr>
+          <w:rFonts w:ascii="Times New Roman" w:hAnsi="Times New Roman" w:cs="Times New Roman"/>
+        </w:rPr>
+        <w:t>structs</w:t>
+      </w:r>
+      <w:proofErr w:type="spellEnd"/>
+      <w:r>
+        <w:rPr>
+          <w:rFonts w:ascii="Times New Roman" w:hAnsi="Times New Roman" w:cs="Times New Roman"/>
+        </w:rPr>
+        <w:t xml:space="preserve"> that contain information about the file including the data stored, data types for each of the columns, column names, as well as the number of entries being stored. An </w:t>
+      </w:r>
+      <w:proofErr w:type="spellStart"/>
+      <w:r>
+        <w:rPr>
+          <w:rFonts w:ascii="Times New Roman" w:hAnsi="Times New Roman" w:cs="Times New Roman"/>
+        </w:rPr>
+        <w:t>enum</w:t>
+      </w:r>
+      <w:proofErr w:type="spellEnd"/>
+      <w:r>
+        <w:rPr>
+          <w:rFonts w:ascii="Times New Roman" w:hAnsi="Times New Roman" w:cs="Times New Roman"/>
+        </w:rPr>
+        <w:t xml:space="preserve"> called </w:t>
       </w:r>
       <w:r>
         <w:rPr>
@@ -544,7 +737,63 @@
         <w:rPr>
           <w:rFonts w:ascii="Times New Roman" w:hAnsi="Times New Roman" w:cs="Times New Roman"/>
         </w:rPr>
-        <w:t xml:space="preserve"> was used for each of the possible data types that could be stored in the CSV (string, number, and decimal). The types for each of the columns in the CSV file were set beforehand using the F.A.Q. from the CSV file, although a CSV file with other column names and data types could be parsed by modifying the appropriate constants in the Sorter.h file (stringValues, intValues, doubleValues, and columns). </w:t>
+        <w:t xml:space="preserve"> was used for each of the possible data types that could be stored in the CSV (string, number, and decimal). The types for each of the columns in the CSV file were set beforehand using the F.A.Q. from the CSV file, although a CSV file with other column names and data types could be parsed by modifying the appropriate constants in the </w:t>
+      </w:r>
+      <w:proofErr w:type="spellStart"/>
+      <w:r>
+        <w:rPr>
+          <w:rFonts w:ascii="Times New Roman" w:hAnsi="Times New Roman" w:cs="Times New Roman"/>
+        </w:rPr>
+        <w:t>Sorter.h</w:t>
+      </w:r>
+      <w:proofErr w:type="spellEnd"/>
+      <w:r>
+        <w:rPr>
+          <w:rFonts w:ascii="Times New Roman" w:hAnsi="Times New Roman" w:cs="Times New Roman"/>
+        </w:rPr>
+        <w:t xml:space="preserve"> file (</w:t>
+      </w:r>
+      <w:proofErr w:type="spellStart"/>
+      <w:r>
+        <w:rPr>
+          <w:rFonts w:ascii="Times New Roman" w:hAnsi="Times New Roman" w:cs="Times New Roman"/>
+        </w:rPr>
+        <w:t>stringValues</w:t>
+      </w:r>
+      <w:proofErr w:type="spellEnd"/>
+      <w:r>
+        <w:rPr>
+          <w:rFonts w:ascii="Times New Roman" w:hAnsi="Times New Roman" w:cs="Times New Roman"/>
+        </w:rPr>
+        <w:t xml:space="preserve">, </w:t>
+      </w:r>
+      <w:proofErr w:type="spellStart"/>
+      <w:r>
+        <w:rPr>
+          <w:rFonts w:ascii="Times New Roman" w:hAnsi="Times New Roman" w:cs="Times New Roman"/>
+        </w:rPr>
+        <w:t>intValues</w:t>
+      </w:r>
+      <w:proofErr w:type="spellEnd"/>
+      <w:r>
+        <w:rPr>
+          <w:rFonts w:ascii="Times New Roman" w:hAnsi="Times New Roman" w:cs="Times New Roman"/>
+        </w:rPr>
+        <w:t xml:space="preserve">, </w:t>
+      </w:r>
+      <w:proofErr w:type="spellStart"/>
+      <w:r>
+        <w:rPr>
+          <w:rFonts w:ascii="Times New Roman" w:hAnsi="Times New Roman" w:cs="Times New Roman"/>
+        </w:rPr>
+        <w:t>doubleValues</w:t>
+      </w:r>
+      <w:proofErr w:type="spellEnd"/>
+      <w:r>
+        <w:rPr>
+          <w:rFonts w:ascii="Times New Roman" w:hAnsi="Times New Roman" w:cs="Times New Roman"/>
+        </w:rPr>
+        <w:t xml:space="preserve">, and columns). </w:t>
       </w:r>
     </w:p>
     <w:p>
@@ -570,7 +819,35 @@
         <w:rPr>
           <w:rFonts w:ascii="Times New Roman" w:hAnsi="Times New Roman" w:cs="Times New Roman"/>
         </w:rPr>
-        <w:t>The corresponding data type is retrieved from csv-&gt;columnTypes[columnNumber] to determine the type of that value.</w:t>
+        <w:t>The corresponding data type is retrieved from csv-&gt;</w:t>
+      </w:r>
+      <w:proofErr w:type="spellStart"/>
+      <w:r>
+        <w:rPr>
+          <w:rFonts w:ascii="Times New Roman" w:hAnsi="Times New Roman" w:cs="Times New Roman"/>
+        </w:rPr>
+        <w:t>columnTypes</w:t>
+      </w:r>
+      <w:proofErr w:type="spellEnd"/>
+      <w:r>
+        <w:rPr>
+          <w:rFonts w:ascii="Times New Roman" w:hAnsi="Times New Roman" w:cs="Times New Roman"/>
+        </w:rPr>
+        <w:t>[</w:t>
+      </w:r>
+      <w:proofErr w:type="spellStart"/>
+      <w:r>
+        <w:rPr>
+          <w:rFonts w:ascii="Times New Roman" w:hAnsi="Times New Roman" w:cs="Times New Roman"/>
+        </w:rPr>
+        <w:t>columnNumber</w:t>
+      </w:r>
+      <w:proofErr w:type="spellEnd"/>
+      <w:r>
+        <w:rPr>
+          <w:rFonts w:ascii="Times New Roman" w:hAnsi="Times New Roman" w:cs="Times New Roman"/>
+        </w:rPr>
+        <w:t>] to determine the type of that value.</w:t>
       </w:r>
     </w:p>
     <w:p>
@@ -588,6 +865,7 @@
           <w:szCs w:val="40"/>
         </w:rPr>
       </w:pPr>
+      <w:proofErr w:type="spellStart"/>
       <w:r>
         <w:rPr>
           <w:rFonts w:ascii="Times New Roman" w:hAnsi="Times New Roman" w:cs="Times New Roman"/>
@@ -596,25 +874,90 @@
         </w:rPr>
         <w:t>Mergesort</w:t>
       </w:r>
-    </w:p>
-    <w:p>
-      <w:pPr>
-        <w:rPr>
-          <w:rFonts w:ascii="Times New Roman" w:hAnsi="Times New Roman" w:cs="Times New Roman"/>
-        </w:rPr>
-      </w:pPr>
-    </w:p>
-    <w:p>
-      <w:pPr>
-        <w:rPr>
-          <w:rFonts w:ascii="Times New Roman" w:hAnsi="Times New Roman" w:cs="Times New Roman"/>
-        </w:rPr>
-      </w:pPr>
-      <w:r>
-        <w:rPr>
-          <w:rFonts w:ascii="Times New Roman" w:hAnsi="Times New Roman" w:cs="Times New Roman"/>
-        </w:rPr>
-        <w:t>A mergesort algorithm was used to sort the CSV file by the specified column. The array of entries was split in half and the mergesort algorithm was recursively called on these subarrays. After these subarrays were sorted, they were merged together to form the fully sorted array using the algorithm to merge 2 sorted lists (Traverse through both lists with 2 pointers and keep adding the smallest value). Mergesort has a run-time of O(n log(n)) with n inputs, where n is the number of rows for the CSV file.</w:t>
+      <w:proofErr w:type="spellEnd"/>
+    </w:p>
+    <w:p>
+      <w:pPr>
+        <w:rPr>
+          <w:rFonts w:ascii="Times New Roman" w:hAnsi="Times New Roman" w:cs="Times New Roman"/>
+        </w:rPr>
+      </w:pPr>
+    </w:p>
+    <w:p>
+      <w:pPr>
+        <w:rPr>
+          <w:rFonts w:ascii="Times New Roman" w:hAnsi="Times New Roman" w:cs="Times New Roman"/>
+        </w:rPr>
+      </w:pPr>
+      <w:r>
+        <w:rPr>
+          <w:rFonts w:ascii="Times New Roman" w:hAnsi="Times New Roman" w:cs="Times New Roman"/>
+        </w:rPr>
+        <w:t xml:space="preserve">A </w:t>
+      </w:r>
+      <w:proofErr w:type="spellStart"/>
+      <w:r>
+        <w:rPr>
+          <w:rFonts w:ascii="Times New Roman" w:hAnsi="Times New Roman" w:cs="Times New Roman"/>
+        </w:rPr>
+        <w:t>mergesort</w:t>
+      </w:r>
+      <w:proofErr w:type="spellEnd"/>
+      <w:r>
+        <w:rPr>
+          <w:rFonts w:ascii="Times New Roman" w:hAnsi="Times New Roman" w:cs="Times New Roman"/>
+        </w:rPr>
+        <w:t xml:space="preserve"> algorithm was used to sort the CSV file by the specified column. The array of entries was split in half and the </w:t>
+      </w:r>
+      <w:proofErr w:type="spellStart"/>
+      <w:r>
+        <w:rPr>
+          <w:rFonts w:ascii="Times New Roman" w:hAnsi="Times New Roman" w:cs="Times New Roman"/>
+        </w:rPr>
+        <w:t>mergesort</w:t>
+      </w:r>
+      <w:proofErr w:type="spellEnd"/>
+      <w:r>
+        <w:rPr>
+          <w:rFonts w:ascii="Times New Roman" w:hAnsi="Times New Roman" w:cs="Times New Roman"/>
+        </w:rPr>
+        <w:t xml:space="preserve"> algorithm was recursively called on these subarrays. After these subarrays were sorted, they were merged together to form the fully sorted array using the algorithm to merge 2 sorted lists (Traverse through both lists with 2 pointers and keep adding the smallest value). </w:t>
+      </w:r>
+      <w:proofErr w:type="spellStart"/>
+      <w:r>
+        <w:rPr>
+          <w:rFonts w:ascii="Times New Roman" w:hAnsi="Times New Roman" w:cs="Times New Roman"/>
+        </w:rPr>
+        <w:t>Mergesort</w:t>
+      </w:r>
+      <w:proofErr w:type="spellEnd"/>
+      <w:r>
+        <w:rPr>
+          <w:rFonts w:ascii="Times New Roman" w:hAnsi="Times New Roman" w:cs="Times New Roman"/>
+        </w:rPr>
+        <w:t xml:space="preserve"> has a run-time of </w:t>
+      </w:r>
+      <w:proofErr w:type="spellStart"/>
+      <w:proofErr w:type="gramStart"/>
+      <w:r>
+        <w:rPr>
+          <w:rFonts w:ascii="Times New Roman" w:hAnsi="Times New Roman" w:cs="Times New Roman"/>
+        </w:rPr>
+        <w:t>O(</w:t>
+      </w:r>
+      <w:proofErr w:type="gramEnd"/>
+      <w:r>
+        <w:rPr>
+          <w:rFonts w:ascii="Times New Roman" w:hAnsi="Times New Roman" w:cs="Times New Roman"/>
+        </w:rPr>
+        <w:t>n</w:t>
+      </w:r>
+      <w:proofErr w:type="spellEnd"/>
+      <w:r>
+        <w:rPr>
+          <w:rFonts w:ascii="Times New Roman" w:hAnsi="Times New Roman" w:cs="Times New Roman"/>
+        </w:rPr>
+        <w:t xml:space="preserve"> log(n)) with n inputs, where n is the number of rows for the CSV file.</w:t>
       </w:r>
     </w:p>
     <w:p>
@@ -748,85 +1091,570 @@
           <w:rFonts w:ascii="Times New Roman" w:hAnsi="Times New Roman" w:cs="Times New Roman"/>
         </w:rPr>
       </w:pPr>
+    </w:p>
+    <w:p>
+      <w:pPr>
+        <w:rPr>
+          <w:rFonts w:ascii="Times New Roman" w:hAnsi="Times New Roman" w:cs="Times New Roman"/>
+          <w:sz w:val="40"/>
+          <w:szCs w:val="40"/>
+        </w:rPr>
+      </w:pPr>
+      <w:r>
+        <w:rPr>
+          <w:rFonts w:ascii="Times New Roman" w:hAnsi="Times New Roman" w:cs="Times New Roman"/>
+          <w:sz w:val="40"/>
+          <w:szCs w:val="40"/>
+        </w:rPr>
+        <w:t>Challenges</w:t>
+      </w:r>
+    </w:p>
+    <w:p>
+      <w:pPr>
+        <w:rPr>
+          <w:rFonts w:ascii="Times New Roman" w:hAnsi="Times New Roman" w:cs="Times New Roman"/>
+        </w:rPr>
+      </w:pPr>
+    </w:p>
+    <w:p>
+      <w:pPr>
+        <w:rPr>
+          <w:rFonts w:ascii="Times New Roman" w:hAnsi="Times New Roman" w:cs="Times New Roman"/>
+        </w:rPr>
+      </w:pPr>
+      <w:r>
+        <w:rPr>
+          <w:rFonts w:ascii="Times New Roman" w:hAnsi="Times New Roman" w:cs="Times New Roman"/>
+        </w:rPr>
+        <w:t xml:space="preserve">The largest challenge for this program was working in </w:t>
+      </w:r>
+      <w:r>
+        <w:rPr>
+          <w:rFonts w:ascii="Times New Roman" w:hAnsi="Times New Roman" w:cs="Times New Roman"/>
+        </w:rPr>
+        <w:t xml:space="preserve">groups for the first time. Having to familiarize ourselves with using </w:t>
+      </w:r>
+      <w:proofErr w:type="spellStart"/>
+      <w:r>
+        <w:rPr>
+          <w:rFonts w:ascii="Times New Roman" w:hAnsi="Times New Roman" w:cs="Times New Roman"/>
+        </w:rPr>
+        <w:t>Git</w:t>
+      </w:r>
+      <w:proofErr w:type="spellEnd"/>
+      <w:r>
+        <w:rPr>
+          <w:rFonts w:ascii="Times New Roman" w:hAnsi="Times New Roman" w:cs="Times New Roman"/>
+        </w:rPr>
+        <w:t xml:space="preserve">, </w:t>
+      </w:r>
+      <w:proofErr w:type="spellStart"/>
+      <w:r>
+        <w:rPr>
+          <w:rFonts w:ascii="Times New Roman" w:hAnsi="Times New Roman" w:cs="Times New Roman"/>
+        </w:rPr>
+        <w:t>Github</w:t>
+      </w:r>
+      <w:proofErr w:type="spellEnd"/>
+      <w:r>
+        <w:rPr>
+          <w:rFonts w:ascii="Times New Roman" w:hAnsi="Times New Roman" w:cs="Times New Roman"/>
+        </w:rPr>
+        <w:t xml:space="preserve">, and the overall notion of version control was a bit challenging at first, especially when we both were making changes to the code simultaneously and had to merge our changes together. </w:t>
+      </w:r>
+    </w:p>
+    <w:p>
+      <w:pPr>
+        <w:rPr>
+          <w:rFonts w:ascii="Times New Roman" w:hAnsi="Times New Roman" w:cs="Times New Roman"/>
+        </w:rPr>
+      </w:pPr>
+    </w:p>
+    <w:p>
+      <w:pPr>
+        <w:rPr>
+          <w:rFonts w:ascii="Times New Roman" w:hAnsi="Times New Roman" w:cs="Times New Roman"/>
+        </w:rPr>
+      </w:pPr>
+      <w:r>
+        <w:rPr>
+          <w:rFonts w:ascii="Times New Roman" w:hAnsi="Times New Roman" w:cs="Times New Roman"/>
+        </w:rPr>
+        <w:t xml:space="preserve">Another challenge was in parsing the CSV files in general. It was difficult to determine exactly how much space to allocate for the CSV file, since the size is not known beforehand until the CSV is fully scanned and parsed. I addressed this by estimating an upper limit for the number of rows in the CSV file (Currently 10,000), and adding a check to automatically allocate more space if this value is exceeded (using </w:t>
+      </w:r>
+      <w:proofErr w:type="spellStart"/>
+      <w:r>
+        <w:rPr>
+          <w:rFonts w:ascii="Times New Roman" w:hAnsi="Times New Roman" w:cs="Times New Roman"/>
+        </w:rPr>
+        <w:t>realloc</w:t>
+      </w:r>
+      <w:proofErr w:type="spellEnd"/>
+      <w:r>
+        <w:rPr>
+          <w:rFonts w:ascii="Times New Roman" w:hAnsi="Times New Roman" w:cs="Times New Roman"/>
+        </w:rPr>
+        <w:t>).</w:t>
+      </w:r>
+    </w:p>
+    <w:p>
+      <w:pPr>
+        <w:rPr>
+          <w:rFonts w:ascii="Times New Roman" w:hAnsi="Times New Roman" w:cs="Times New Roman"/>
+        </w:rPr>
+      </w:pPr>
+    </w:p>
+    <w:p>
+      <w:pPr>
+        <w:rPr>
+          <w:rFonts w:ascii="Times New Roman" w:hAnsi="Times New Roman" w:cs="Times New Roman"/>
+          <w:sz w:val="40"/>
+          <w:szCs w:val="40"/>
+        </w:rPr>
+      </w:pPr>
+      <w:r>
+        <w:rPr>
+          <w:rFonts w:ascii="Times New Roman" w:hAnsi="Times New Roman" w:cs="Times New Roman"/>
+          <w:sz w:val="40"/>
+          <w:szCs w:val="40"/>
+        </w:rPr>
+        <w:t>Extra Credit 1:</w:t>
+      </w:r>
+    </w:p>
+    <w:p>
+      <w:pPr>
+        <w:rPr>
+          <w:rFonts w:ascii="Times New Roman" w:hAnsi="Times New Roman" w:cs="Times New Roman"/>
+        </w:rPr>
+      </w:pPr>
+      <w:r>
+        <w:rPr>
+          <w:rFonts w:ascii="Times New Roman" w:hAnsi="Times New Roman" w:cs="Times New Roman"/>
+        </w:rPr>
+        <w:t xml:space="preserve">For the first extra credit assignment, we decided to discover some interesting statistics about movie durations from the movies in the CSV file. After sorting the CSV file, we were able to find the longest movie. The longest movie in the CSV file is “Trapped”, with a total duration of 511 minutes! (That’s almost 9 hours long!) </w:t>
+      </w:r>
+    </w:p>
+    <w:p>
+      <w:pPr>
+        <w:rPr>
+          <w:rFonts w:ascii="Times New Roman" w:hAnsi="Times New Roman" w:cs="Times New Roman"/>
+        </w:rPr>
+      </w:pPr>
+    </w:p>
+    <w:p>
+      <w:pPr>
+        <w:rPr>
+          <w:rFonts w:ascii="Times New Roman" w:hAnsi="Times New Roman" w:cs="Times New Roman"/>
+        </w:rPr>
+      </w:pPr>
+      <w:r>
+        <w:rPr>
+          <w:rFonts w:ascii="Times New Roman" w:hAnsi="Times New Roman" w:cs="Times New Roman"/>
+        </w:rPr>
+        <w:t>We also calculated the average duration of a movie based on the values given in the CSV file</w:t>
+      </w:r>
+      <w:r>
+        <w:rPr>
+          <w:rFonts w:ascii="Times New Roman" w:hAnsi="Times New Roman" w:cs="Times New Roman"/>
+        </w:rPr>
+        <w:t xml:space="preserve"> (ignoring movies with null values for duration)</w:t>
+      </w:r>
+      <w:r>
+        <w:rPr>
+          <w:rFonts w:ascii="Times New Roman" w:hAnsi="Times New Roman" w:cs="Times New Roman"/>
+        </w:rPr>
+        <w:t xml:space="preserve">. We found that on average, </w:t>
+      </w:r>
+      <w:r>
+        <w:rPr>
+          <w:rFonts w:ascii="Times New Roman" w:hAnsi="Times New Roman" w:cs="Times New Roman"/>
+        </w:rPr>
+        <w:t xml:space="preserve">movies are 107 minutes long (out of 5028 movies with non-null durations). </w:t>
+      </w:r>
+    </w:p>
+    <w:p>
+      <w:pPr>
+        <w:rPr>
+          <w:rFonts w:ascii="Times New Roman" w:hAnsi="Times New Roman" w:cs="Times New Roman"/>
+        </w:rPr>
+      </w:pPr>
+    </w:p>
+    <w:p>
+      <w:pPr>
+        <w:rPr>
+          <w:rFonts w:ascii="Times New Roman" w:hAnsi="Times New Roman" w:cs="Times New Roman"/>
+        </w:rPr>
+      </w:pPr>
+      <w:r>
+        <w:rPr>
+          <w:rFonts w:ascii="Times New Roman" w:hAnsi="Times New Roman" w:cs="Times New Roman"/>
+        </w:rPr>
+        <w:t>The code used to calculate these durations can be found in SorterEC1.c (and SorterEC1.h is the header file used).</w:t>
+      </w:r>
+    </w:p>
+    <w:p>
+      <w:pPr>
+        <w:rPr>
+          <w:rFonts w:ascii="Times New Roman" w:hAnsi="Times New Roman" w:cs="Times New Roman"/>
+        </w:rPr>
+      </w:pPr>
+    </w:p>
+    <w:p>
+      <w:pPr>
+        <w:rPr>
+          <w:rFonts w:ascii="Times New Roman" w:hAnsi="Times New Roman" w:cs="Times New Roman"/>
+        </w:rPr>
+      </w:pPr>
+      <w:r>
+        <w:rPr>
+          <w:rFonts w:ascii="Times New Roman" w:hAnsi="Times New Roman" w:cs="Times New Roman"/>
+        </w:rPr>
+        <w:t>This code can be compiled and run using the following commands:</w:t>
+      </w:r>
+    </w:p>
+    <w:p>
+      <w:pPr>
+        <w:rPr>
+          <w:rFonts w:ascii="Times New Roman" w:hAnsi="Times New Roman" w:cs="Times New Roman"/>
+        </w:rPr>
+      </w:pPr>
+      <w:r>
+        <w:rPr>
+          <w:rFonts w:ascii="Times New Roman" w:hAnsi="Times New Roman" w:cs="Times New Roman"/>
+          <w:i/>
+        </w:rPr>
+        <w:t>make ec1</w:t>
+      </w:r>
+      <w:r>
+        <w:rPr>
+          <w:rFonts w:ascii="Times New Roman" w:hAnsi="Times New Roman" w:cs="Times New Roman"/>
+        </w:rPr>
+        <w:t xml:space="preserve"> </w:t>
+      </w:r>
+    </w:p>
+    <w:p>
+      <w:pPr>
+        <w:rPr>
+          <w:rFonts w:ascii="Times New Roman" w:hAnsi="Times New Roman" w:cs="Times New Roman"/>
+          <w:i/>
+        </w:rPr>
+      </w:pPr>
+      <w:r>
+        <w:rPr>
+          <w:rFonts w:ascii="Times New Roman" w:hAnsi="Times New Roman" w:cs="Times New Roman"/>
+          <w:i/>
+        </w:rPr>
+        <w:t>make runec1</w:t>
+      </w:r>
+    </w:p>
+    <w:p>
+      <w:pPr>
+        <w:rPr>
+          <w:rFonts w:ascii="Times New Roman" w:hAnsi="Times New Roman" w:cs="Times New Roman"/>
+          <w:i/>
+        </w:rPr>
+      </w:pPr>
+    </w:p>
+    <w:p>
+      <w:pPr>
+        <w:rPr>
+          <w:rFonts w:ascii="Times New Roman" w:hAnsi="Times New Roman" w:cs="Times New Roman"/>
+        </w:rPr>
+      </w:pPr>
+      <w:r>
+        <w:rPr>
+          <w:rFonts w:ascii="Times New Roman" w:hAnsi="Times New Roman" w:cs="Times New Roman"/>
+        </w:rPr>
+        <w:t xml:space="preserve">These commands compile the code and execute the program, respectively (the run script assumes the movie_metadata.csv is in the same directory as the program and the </w:t>
+      </w:r>
+      <w:proofErr w:type="spellStart"/>
+      <w:r>
+        <w:rPr>
+          <w:rFonts w:ascii="Times New Roman" w:hAnsi="Times New Roman" w:cs="Times New Roman"/>
+        </w:rPr>
+        <w:t>makefile</w:t>
+      </w:r>
+      <w:proofErr w:type="spellEnd"/>
+      <w:r>
+        <w:rPr>
+          <w:rFonts w:ascii="Times New Roman" w:hAnsi="Times New Roman" w:cs="Times New Roman"/>
+        </w:rPr>
+        <w:t>).</w:t>
+      </w:r>
+    </w:p>
+    <w:p>
+      <w:pPr>
+        <w:rPr>
+          <w:rFonts w:ascii="Times New Roman" w:hAnsi="Times New Roman" w:cs="Times New Roman"/>
+        </w:rPr>
+      </w:pPr>
+    </w:p>
+    <w:p>
+      <w:pPr>
+        <w:rPr>
+          <w:rFonts w:ascii="Times New Roman" w:hAnsi="Times New Roman" w:cs="Times New Roman"/>
+          <w:sz w:val="40"/>
+          <w:szCs w:val="40"/>
+        </w:rPr>
+      </w:pPr>
+      <w:r>
+        <w:rPr>
+          <w:rFonts w:ascii="Times New Roman" w:hAnsi="Times New Roman" w:cs="Times New Roman"/>
+          <w:sz w:val="40"/>
+          <w:szCs w:val="40"/>
+        </w:rPr>
+        <w:t>Extra Credit 2</w:t>
+      </w:r>
+      <w:r>
+        <w:rPr>
+          <w:rFonts w:ascii="Times New Roman" w:hAnsi="Times New Roman" w:cs="Times New Roman"/>
+          <w:sz w:val="40"/>
+          <w:szCs w:val="40"/>
+        </w:rPr>
+        <w:t>:</w:t>
+      </w:r>
+    </w:p>
+    <w:p>
+      <w:pPr>
+        <w:rPr>
+          <w:rFonts w:ascii="Times New Roman" w:hAnsi="Times New Roman" w:cs="Times New Roman"/>
+        </w:rPr>
+      </w:pPr>
+      <w:r>
+        <w:rPr>
+          <w:rFonts w:ascii="Times New Roman" w:hAnsi="Times New Roman" w:cs="Times New Roman"/>
+        </w:rPr>
+        <w:t xml:space="preserve">For the </w:t>
+      </w:r>
+      <w:r>
+        <w:rPr>
+          <w:rFonts w:ascii="Times New Roman" w:hAnsi="Times New Roman" w:cs="Times New Roman"/>
+        </w:rPr>
+        <w:t>second</w:t>
+      </w:r>
+      <w:r>
+        <w:rPr>
+          <w:rFonts w:ascii="Times New Roman" w:hAnsi="Times New Roman" w:cs="Times New Roman"/>
+        </w:rPr>
+        <w:t xml:space="preserve"> extra credit assignment, </w:t>
+      </w:r>
+      <w:r>
+        <w:rPr>
+          <w:rFonts w:ascii="Times New Roman" w:hAnsi="Times New Roman" w:cs="Times New Roman"/>
+        </w:rPr>
+        <w:t>we created a way to parse any type of CSV file. Additional information is needed about the data types of each of the columns however, which we require to be stored in the second row of the CSV file.</w:t>
+      </w:r>
+    </w:p>
+    <w:p>
+      <w:pPr>
+        <w:rPr>
+          <w:rFonts w:ascii="Times New Roman" w:hAnsi="Times New Roman" w:cs="Times New Roman"/>
+        </w:rPr>
+      </w:pPr>
+    </w:p>
+    <w:p>
+      <w:pPr>
+        <w:rPr>
+          <w:rFonts w:ascii="Times New Roman" w:hAnsi="Times New Roman" w:cs="Times New Roman"/>
+        </w:rPr>
+      </w:pPr>
+      <w:r>
+        <w:rPr>
+          <w:rFonts w:ascii="Times New Roman" w:hAnsi="Times New Roman" w:cs="Times New Roman"/>
+        </w:rPr>
+        <w:t>In the second CSV row, we require that each column contain either the value “string”, “integer”, or “decimal” (without quotes), to specify the type of data that will be stored in that column. The file movie_metadata_ec2.csv is provided as an example.</w:t>
+      </w:r>
+    </w:p>
+    <w:p>
+      <w:pPr>
+        <w:rPr>
+          <w:rFonts w:ascii="Times New Roman" w:hAnsi="Times New Roman" w:cs="Times New Roman"/>
+        </w:rPr>
+      </w:pPr>
+    </w:p>
+    <w:p>
+      <w:pPr>
+        <w:rPr>
+          <w:rFonts w:ascii="Times New Roman" w:hAnsi="Times New Roman" w:cs="Times New Roman"/>
+        </w:rPr>
+      </w:pPr>
+      <w:r>
+        <w:rPr>
+          <w:rFonts w:ascii="Times New Roman" w:hAnsi="Times New Roman" w:cs="Times New Roman"/>
+        </w:rPr>
+        <w:t>With these data types provided, the new Sorter will have enough information to sort any CSV file by any column name. The code for this can be found at SorterEC2.c (and SorterEC2.h is the header file used).</w:t>
+      </w:r>
+    </w:p>
+    <w:p>
+      <w:pPr>
+        <w:rPr>
+          <w:rFonts w:ascii="Times New Roman" w:hAnsi="Times New Roman" w:cs="Times New Roman"/>
+        </w:rPr>
+      </w:pPr>
+    </w:p>
+    <w:p>
+      <w:pPr>
+        <w:rPr>
+          <w:rFonts w:ascii="Times New Roman" w:hAnsi="Times New Roman" w:cs="Times New Roman"/>
+        </w:rPr>
+      </w:pPr>
+      <w:r>
+        <w:rPr>
+          <w:rFonts w:ascii="Times New Roman" w:hAnsi="Times New Roman" w:cs="Times New Roman"/>
+        </w:rPr>
+        <w:t>This code can be compiled and run using the following commands:</w:t>
+      </w:r>
+    </w:p>
+    <w:p>
+      <w:pPr>
+        <w:rPr>
+          <w:rFonts w:ascii="Times New Roman" w:hAnsi="Times New Roman" w:cs="Times New Roman"/>
+        </w:rPr>
+      </w:pPr>
+      <w:r>
+        <w:rPr>
+          <w:rFonts w:ascii="Times New Roman" w:hAnsi="Times New Roman" w:cs="Times New Roman"/>
+          <w:i/>
+        </w:rPr>
+        <w:t>make ec</w:t>
+      </w:r>
+      <w:r>
+        <w:rPr>
+          <w:rFonts w:ascii="Times New Roman" w:hAnsi="Times New Roman" w:cs="Times New Roman"/>
+          <w:i/>
+        </w:rPr>
+        <w:t>2</w:t>
+      </w:r>
+      <w:r>
+        <w:rPr>
+          <w:rFonts w:ascii="Times New Roman" w:hAnsi="Times New Roman" w:cs="Times New Roman"/>
+        </w:rPr>
+        <w:t xml:space="preserve"> </w:t>
+      </w:r>
+    </w:p>
+    <w:p>
+      <w:pPr>
+        <w:rPr>
+          <w:rFonts w:ascii="Times New Roman" w:hAnsi="Times New Roman" w:cs="Times New Roman"/>
+          <w:i/>
+        </w:rPr>
+      </w:pPr>
+      <w:r>
+        <w:rPr>
+          <w:rFonts w:ascii="Times New Roman" w:hAnsi="Times New Roman" w:cs="Times New Roman"/>
+          <w:i/>
+        </w:rPr>
+        <w:t>make runec2</w:t>
+      </w:r>
+    </w:p>
+    <w:p>
+      <w:pPr>
+        <w:rPr>
+          <w:rFonts w:ascii="Times New Roman" w:hAnsi="Times New Roman" w:cs="Times New Roman"/>
+          <w:i/>
+        </w:rPr>
+      </w:pPr>
+    </w:p>
+    <w:p>
+      <w:pPr>
+        <w:rPr>
+          <w:rFonts w:ascii="Times New Roman" w:hAnsi="Times New Roman" w:cs="Times New Roman"/>
+        </w:rPr>
+      </w:pPr>
+      <w:r>
+        <w:rPr>
+          <w:rFonts w:ascii="Times New Roman" w:hAnsi="Times New Roman" w:cs="Times New Roman"/>
+        </w:rPr>
+        <w:t>These commands compile the code and execute the program, respectiv</w:t>
+      </w:r>
+      <w:r>
+        <w:rPr>
+          <w:rFonts w:ascii="Times New Roman" w:hAnsi="Times New Roman" w:cs="Times New Roman"/>
+        </w:rPr>
+        <w:t xml:space="preserve">ely (the run script currently uses movie_metadata_ec2.csv as input, sorts by </w:t>
+      </w:r>
+      <w:proofErr w:type="spellStart"/>
+      <w:r>
+        <w:rPr>
+          <w:rFonts w:ascii="Times New Roman" w:hAnsi="Times New Roman" w:cs="Times New Roman"/>
+        </w:rPr>
+        <w:t>director_name</w:t>
+      </w:r>
+      <w:proofErr w:type="spellEnd"/>
+      <w:r>
+        <w:rPr>
+          <w:rFonts w:ascii="Times New Roman" w:hAnsi="Times New Roman" w:cs="Times New Roman"/>
+        </w:rPr>
+        <w:t>, and outputs to results_ec2.csv.</w:t>
+      </w:r>
+    </w:p>
+    <w:p>
+      <w:pPr>
+        <w:rPr>
+          <w:rFonts w:ascii="Times New Roman" w:hAnsi="Times New Roman" w:cs="Times New Roman"/>
+        </w:rPr>
+      </w:pPr>
+    </w:p>
+    <w:p>
+      <w:pPr>
+        <w:rPr>
+          <w:rFonts w:ascii="Times New Roman" w:hAnsi="Times New Roman" w:cs="Times New Roman"/>
+        </w:rPr>
+      </w:pPr>
+      <w:r>
+        <w:rPr>
+          <w:rFonts w:ascii="Times New Roman" w:hAnsi="Times New Roman" w:cs="Times New Roman"/>
+        </w:rPr>
+        <w:t>To sort any CSV file by any column, you can use the following command after compiling (same as for the original sorter):</w:t>
+      </w:r>
+    </w:p>
+    <w:p>
+      <w:pPr>
+        <w:rPr>
+          <w:rFonts w:ascii="Times New Roman" w:hAnsi="Times New Roman" w:cs="Times New Roman"/>
+        </w:rPr>
+      </w:pPr>
+    </w:p>
+    <w:p>
+      <w:pPr>
+        <w:rPr>
+          <w:rFonts w:ascii="Times New Roman" w:hAnsi="Times New Roman" w:cs="Times New Roman"/>
+        </w:rPr>
+      </w:pPr>
+      <w:r>
+        <w:rPr>
+          <w:rFonts w:ascii="Times New Roman" w:hAnsi="Times New Roman" w:cs="Times New Roman"/>
+        </w:rPr>
+        <w:t xml:space="preserve">cat [input CSV file] </w:t>
+      </w:r>
+      <w:proofErr w:type="gramStart"/>
+      <w:r>
+        <w:rPr>
+          <w:rFonts w:ascii="Times New Roman" w:hAnsi="Times New Roman" w:cs="Times New Roman"/>
+        </w:rPr>
+        <w:t>| .</w:t>
+      </w:r>
+      <w:proofErr w:type="gramEnd"/>
+      <w:r>
+        <w:rPr>
+          <w:rFonts w:ascii="Times New Roman" w:hAnsi="Times New Roman" w:cs="Times New Roman"/>
+        </w:rPr>
+        <w:t>/sorter</w:t>
+      </w:r>
+      <w:r>
+        <w:rPr>
+          <w:rFonts w:ascii="Times New Roman" w:hAnsi="Times New Roman" w:cs="Times New Roman"/>
+        </w:rPr>
+        <w:t>ec2</w:t>
+      </w:r>
+      <w:r>
+        <w:rPr>
+          <w:rFonts w:ascii="Times New Roman" w:hAnsi="Times New Roman" w:cs="Times New Roman"/>
+        </w:rPr>
+        <w:t xml:space="preserve"> &gt; [output CSV file] –c [column to sort by]</w:t>
+      </w:r>
       <w:bookmarkStart w:id="0" w:name="_GoBack"/>
       <w:bookmarkEnd w:id="0"/>
-    </w:p>
-    <w:p>
-      <w:pPr>
-        <w:rPr>
-          <w:rFonts w:ascii="Times New Roman" w:hAnsi="Times New Roman" w:cs="Times New Roman"/>
-          <w:sz w:val="40"/>
-          <w:szCs w:val="40"/>
-        </w:rPr>
-      </w:pPr>
-      <w:r>
-        <w:rPr>
-          <w:rFonts w:ascii="Times New Roman" w:hAnsi="Times New Roman" w:cs="Times New Roman"/>
-          <w:sz w:val="40"/>
-          <w:szCs w:val="40"/>
-        </w:rPr>
-        <w:t>Challenges</w:t>
-      </w:r>
-    </w:p>
-    <w:p>
-      <w:pPr>
-        <w:rPr>
-          <w:rFonts w:ascii="Times New Roman" w:hAnsi="Times New Roman" w:cs="Times New Roman"/>
-        </w:rPr>
-      </w:pPr>
-    </w:p>
-    <w:p>
-      <w:pPr>
-        <w:rPr>
-          <w:rFonts w:ascii="Times New Roman" w:hAnsi="Times New Roman" w:cs="Times New Roman"/>
-        </w:rPr>
-      </w:pPr>
-      <w:r>
-        <w:rPr>
-          <w:rFonts w:ascii="Times New Roman" w:hAnsi="Times New Roman" w:cs="Times New Roman"/>
-        </w:rPr>
-        <w:t xml:space="preserve">The largest challenge for this program was working in </w:t>
-      </w:r>
-      <w:r>
-        <w:rPr>
-          <w:rFonts w:ascii="Times New Roman" w:hAnsi="Times New Roman" w:cs="Times New Roman"/>
-        </w:rPr>
-        <w:t xml:space="preserve">groups for the first time. Having to familiarize ourselves with using Git, Github, and the overall notion of version control was a bit challenging at first, especially when we both were making changes to the code simultaneously and had to merge our changes together. </w:t>
-      </w:r>
-    </w:p>
-    <w:p>
-      <w:pPr>
-        <w:rPr>
-          <w:rFonts w:ascii="Times New Roman" w:hAnsi="Times New Roman" w:cs="Times New Roman"/>
-        </w:rPr>
-      </w:pPr>
-    </w:p>
-    <w:p>
-      <w:pPr>
-        <w:rPr>
-          <w:rFonts w:ascii="Times New Roman" w:hAnsi="Times New Roman" w:cs="Times New Roman"/>
-        </w:rPr>
-      </w:pPr>
-      <w:r>
-        <w:rPr>
-          <w:rFonts w:ascii="Times New Roman" w:hAnsi="Times New Roman" w:cs="Times New Roman"/>
-        </w:rPr>
-        <w:t>Another challenge was in parsing the CSV files in general. It was difficult to determine exactly how much space to allocate for the CSV file, since the size is not known beforehand until the CSV is fully scanned and parsed. I addressed this by estimating an upper limit for the number of rows in the CSV file (Currently 10,000), and adding a check to automatically allocate more space if this value is exceeded (using realloc).</w:t>
-      </w:r>
-    </w:p>
-    <w:p>
-      <w:pPr>
-        <w:rPr>
-          <w:rFonts w:ascii="Times New Roman" w:hAnsi="Times New Roman" w:cs="Times New Roman"/>
-        </w:rPr>
-      </w:pPr>
-    </w:p>
-    <w:p>
-      <w:pPr>
-        <w:rPr>
-          <w:rFonts w:ascii="Times New Roman" w:hAnsi="Times New Roman" w:cs="Times New Roman"/>
-        </w:rPr>
-      </w:pPr>
     </w:p>
     <w:sectPr>
       <w:pgSz w:w="12240" w:h="15840"/>

</xml_diff>